<commit_message>
[Prácticas] {Base de datos} (03-10-2017)
</commit_message>
<xml_diff>
--- a/Bases de datos/Tema - 2/Práctica - 3/EMPRESA VENTAS SL.docx
+++ b/Bases de datos/Tema - 2/Práctica - 3/EMPRESA VENTAS SL.docx
@@ -181,10 +181,7 @@
         </w:numPr>
       </w:pPr>
       <w:r>
-        <w:t>ID_</w:t>
-      </w:r>
-      <w:r>
-        <w:t>Pedido</w:t>
+        <w:t>ID_Pedido</w:t>
       </w:r>
     </w:p>
     <w:p>
@@ -232,144 +229,160 @@
         <w:t xml:space="preserve">[Métodos_pago] </w:t>
       </w:r>
       <w:r>
-        <w:t>(ID_Método_pa</w:t>
+        <w:t xml:space="preserve">(ID_Método_pago) </w:t>
+      </w:r>
+      <w:r>
+        <w:t>Método de pago</w:t>
+      </w:r>
+    </w:p>
+    <w:p>
+      <w:pPr>
+        <w:pStyle w:val="Prrafodelista"/>
+        <w:numPr>
+          <w:ilvl w:val="1"/>
+          <w:numId w:val="3"/>
+        </w:numPr>
+      </w:pPr>
+      <w:r>
+        <w:rPr>
+          <w:color w:val="5B9BD5" w:themeColor="accent5"/>
+        </w:rPr>
+        <w:t xml:space="preserve">[Clientes] </w:t>
+      </w:r>
+      <w:r>
+        <w:t>(ID_Cliente) Cliente</w:t>
+      </w:r>
+    </w:p>
+    <w:p>
+      <w:pPr>
+        <w:pStyle w:val="Prrafodelista"/>
+        <w:numPr>
+          <w:ilvl w:val="0"/>
+          <w:numId w:val="3"/>
+        </w:numPr>
+        <w:rPr>
+          <w:color w:val="5B9BD5" w:themeColor="accent5"/>
+        </w:rPr>
+      </w:pPr>
+      <w:r>
+        <w:rPr>
+          <w:color w:val="5B9BD5" w:themeColor="accent5"/>
+        </w:rPr>
+        <w:t>Clientes</w:t>
+      </w:r>
+    </w:p>
+    <w:p>
+      <w:pPr>
+        <w:pStyle w:val="Prrafodelista"/>
+        <w:numPr>
+          <w:ilvl w:val="1"/>
+          <w:numId w:val="3"/>
+        </w:numPr>
+      </w:pPr>
+      <w:r>
+        <w:t>ID_Cliente</w:t>
+      </w:r>
+    </w:p>
+    <w:p>
+      <w:pPr>
+        <w:pStyle w:val="Prrafodelista"/>
+        <w:numPr>
+          <w:ilvl w:val="0"/>
+          <w:numId w:val="3"/>
+        </w:numPr>
+        <w:rPr>
+          <w:color w:val="5B9BD5" w:themeColor="accent5"/>
+        </w:rPr>
+      </w:pPr>
+      <w:r>
+        <w:rPr>
+          <w:color w:val="5B9BD5" w:themeColor="accent5"/>
+        </w:rPr>
+        <w:t>Métodos_pago</w:t>
+      </w:r>
+    </w:p>
+    <w:p>
+      <w:pPr>
+        <w:pStyle w:val="Prrafodelista"/>
+        <w:numPr>
+          <w:ilvl w:val="1"/>
+          <w:numId w:val="3"/>
+        </w:numPr>
+      </w:pPr>
+      <w:r>
+        <w:t>ID_Método_pago</w:t>
+      </w:r>
+    </w:p>
+    <w:p>
+      <w:pPr>
+        <w:pStyle w:val="Prrafodelista"/>
+        <w:numPr>
+          <w:ilvl w:val="0"/>
+          <w:numId w:val="3"/>
+        </w:numPr>
+        <w:rPr>
+          <w:color w:val="5B9BD5" w:themeColor="accent5"/>
+        </w:rPr>
+      </w:pPr>
+      <w:r>
+        <w:rPr>
+          <w:color w:val="5B9BD5" w:themeColor="accent5"/>
+        </w:rPr>
+        <w:t>Tipos_Tarjetas</w:t>
+      </w:r>
+    </w:p>
+    <w:p>
+      <w:pPr>
+        <w:pStyle w:val="Prrafodelista"/>
+        <w:numPr>
+          <w:ilvl w:val="1"/>
+          <w:numId w:val="3"/>
+        </w:numPr>
+      </w:pPr>
+      <w:r>
+        <w:t>ID_Tipo_Tarjeta</w:t>
+      </w:r>
+    </w:p>
+    <w:p>
+      <w:pPr>
+        <w:pStyle w:val="Prrafodelista"/>
+        <w:numPr>
+          <w:ilvl w:val="1"/>
+          <w:numId w:val="3"/>
+        </w:numPr>
+      </w:pPr>
+      <w:r>
+        <w:rPr>
+          <w:color w:val="5B9BD5" w:themeColor="accent5"/>
+        </w:rPr>
+        <w:t>[</w:t>
+      </w:r>
+      <w:r>
+        <w:rPr>
+          <w:color w:val="5B9BD5" w:themeColor="accent5"/>
+        </w:rPr>
+        <w:t>Métodos_pago</w:t>
+      </w:r>
+      <w:r>
+        <w:rPr>
+          <w:color w:val="5B9BD5" w:themeColor="accent5"/>
+        </w:rPr>
+        <w:t>]</w:t>
+      </w:r>
+      <w:r>
+        <w:t xml:space="preserve"> (</w:t>
+      </w:r>
+      <w:r>
+        <w:t>ID_Método_pago</w:t>
+      </w:r>
+      <w:r>
+        <w:t xml:space="preserve">) </w:t>
+      </w:r>
+      <w:r>
+        <w:t>Método_pago</w:t>
       </w:r>
       <w:bookmarkStart w:id="0" w:name="_GoBack"/>
       <w:bookmarkEnd w:id="0"/>
-      <w:r>
-        <w:t xml:space="preserve">go) </w:t>
-      </w:r>
-      <w:r>
-        <w:t>Método de pago</w:t>
-      </w:r>
-    </w:p>
-    <w:p>
-      <w:pPr>
-        <w:pStyle w:val="Prrafodelista"/>
-        <w:numPr>
-          <w:ilvl w:val="1"/>
-          <w:numId w:val="3"/>
-        </w:numPr>
-      </w:pPr>
-      <w:r>
-        <w:rPr>
-          <w:color w:val="5B9BD5" w:themeColor="accent5"/>
-        </w:rPr>
-        <w:t xml:space="preserve">[Clientes] </w:t>
-      </w:r>
-      <w:r>
-        <w:t>(ID_Cliente) Cliente</w:t>
-      </w:r>
-    </w:p>
-    <w:p>
-      <w:pPr>
-        <w:pStyle w:val="Prrafodelista"/>
-        <w:numPr>
-          <w:ilvl w:val="0"/>
-          <w:numId w:val="3"/>
-        </w:numPr>
-        <w:rPr>
-          <w:color w:val="5B9BD5" w:themeColor="accent5"/>
-        </w:rPr>
-      </w:pPr>
-      <w:r>
-        <w:rPr>
-          <w:color w:val="5B9BD5" w:themeColor="accent5"/>
-        </w:rPr>
-        <w:t>Clientes</w:t>
-      </w:r>
-    </w:p>
-    <w:p>
-      <w:pPr>
-        <w:pStyle w:val="Prrafodelista"/>
-        <w:numPr>
-          <w:ilvl w:val="1"/>
-          <w:numId w:val="3"/>
-        </w:numPr>
-      </w:pPr>
-      <w:r>
-        <w:t>ID_Cliente</w:t>
-      </w:r>
-    </w:p>
-    <w:p>
-      <w:pPr>
-        <w:pStyle w:val="Prrafodelista"/>
-        <w:numPr>
-          <w:ilvl w:val="0"/>
-          <w:numId w:val="3"/>
-        </w:numPr>
-        <w:rPr>
-          <w:color w:val="5B9BD5" w:themeColor="accent5"/>
-        </w:rPr>
-      </w:pPr>
-      <w:r>
-        <w:rPr>
-          <w:color w:val="5B9BD5" w:themeColor="accent5"/>
-        </w:rPr>
-        <w:t>Métodos_pago</w:t>
-      </w:r>
-    </w:p>
-    <w:p>
-      <w:pPr>
-        <w:pStyle w:val="Prrafodelista"/>
-        <w:numPr>
-          <w:ilvl w:val="1"/>
-          <w:numId w:val="3"/>
-        </w:numPr>
-      </w:pPr>
-      <w:r>
-        <w:t>ID_Método_pago</w:t>
-      </w:r>
-    </w:p>
-    <w:p>
-      <w:pPr>
-        <w:pStyle w:val="Prrafodelista"/>
-        <w:numPr>
-          <w:ilvl w:val="0"/>
-          <w:numId w:val="3"/>
-        </w:numPr>
-        <w:rPr>
-          <w:color w:val="5B9BD5" w:themeColor="accent5"/>
-        </w:rPr>
-      </w:pPr>
-      <w:r>
-        <w:rPr>
-          <w:color w:val="5B9BD5" w:themeColor="accent5"/>
-        </w:rPr>
-        <w:t>Tipos_Tarjetas</w:t>
-      </w:r>
-    </w:p>
-    <w:p>
-      <w:pPr>
-        <w:pStyle w:val="Prrafodelista"/>
-        <w:numPr>
-          <w:ilvl w:val="1"/>
-          <w:numId w:val="3"/>
-        </w:numPr>
-      </w:pPr>
-      <w:proofErr w:type="spellStart"/>
-      <w:r>
-        <w:t>ID_</w:t>
-      </w:r>
-      <w:r>
-        <w:t>Tipo_Tarjeta</w:t>
-      </w:r>
-      <w:proofErr w:type="spellEnd"/>
-    </w:p>
-    <w:p>
-      <w:pPr>
-        <w:pStyle w:val="Prrafodelista"/>
-        <w:numPr>
-          <w:ilvl w:val="1"/>
-          <w:numId w:val="3"/>
-        </w:numPr>
-      </w:pPr>
-      <w:r>
-        <w:t xml:space="preserve">[] () </w:t>
-      </w:r>
-      <w:r>
-        <w:t>ID_Método_pago</w:t>
-      </w:r>
     </w:p>
     <w:sectPr>
       <w:pgSz w:w="11906" w:h="16838"/>

</xml_diff>